<commit_message>
Images uploaded and linked to document
</commit_message>
<xml_diff>
--- a/paper/Paper_1_v02.docx
+++ b/paper/Paper_1_v02.docx
@@ -720,21 +720,13 @@
         <w:t xml:space="preserve"> </w:t>
       </w:r>
       <w:r>
-        <w:t xml:space="preserve">[G20</w:t>
-      </w:r>
-      <w:r>
-        <w:t xml:space="preserve"> </w:t>
-      </w:r>
-      <w:hyperlink r:id="rId26">
-        <w:r>
-          <w:rPr>
-            <w:rStyle w:val="Hyperlink"/>
-          </w:rPr>
-          <w:t xml:space="preserve">https://ec.europa.eu/energy/sites/ener/files/documents/G20%20Energy%20Efficiency%20Leading%20Programme.pdf</w:t>
-        </w:r>
-      </w:hyperlink>
-      <w:r>
-        <w:t xml:space="preserve">] (pp.4). G20 members account for over 80% of both global energy consumption and greenhouse gases but have proven experience in</w:t>
+        <w:t xml:space="preserve">(G20 2016)</w:t>
+      </w:r>
+      <w:r>
+        <w:t xml:space="preserve"> </w:t>
+      </w:r>
+      <w:r>
+        <w:t xml:space="preserve">(pp.4). G20 members account for over 80% of both global energy consumption and greenhouse gases but have proven experience in</w:t>
       </w:r>
       <w:r>
         <w:t xml:space="preserve"> </w:t>
@@ -749,7 +741,7 @@
         <w:t xml:space="preserve">”</w:t>
       </w:r>
       <w:r>
-        <w:t xml:space="preserve">. From 1990 to 2013,the G20s total energy consumption savings reached about 4.3 billion TOE (define TOE) and about 10.4 billion tonnes of carbon dioxide emissions were avoided. Energy efficiency is one of the most important mechanisms through which countries can act to mitigate climate change in the short to long term.</w:t>
+        <w:t xml:space="preserve">. From 1990 to 2013,the G20s total energy consumption savings reached about 4.3 billion TOE (Ton of oil equivalent) and about 10.4 billion tonnes of carbon dioxide emissions were avoided. Energy efficiency is one of the most important mechanisms through which countries can act to mitigate climate change in the short to long term.</w:t>
       </w:r>
     </w:p>
     <w:p>
@@ -795,17 +787,111 @@
         <w:pStyle w:val="BodyText"/>
       </w:pPr>
       <w:r>
-        <w:t xml:space="preserve">Increased demand in energy globally and continentally leads to a real price increase for domestic consumers in the UK. The average household spend on fuel has risen from X in X to X in X. As discussed, the UK has set targets in terms of a reduction in consumption and emissions, but has also commited to reducing the number of people who find themselves in fuel poverty because of these increased prices. Fuel poverty is a pertinent issue in the UK as the gap widens and people who have both a low income and high fuel costs find themselves deeper into fuel poverty as prices continue to rise well over and above rates of inflation.</w:t>
+        <w:t xml:space="preserve">Increased demand in energy globally and continentally leads to a real price increase for domestic consumers in the UK. Despite there being a decrease in energy prices of 1.5% between 2013 and 2015, the average household spend on fuel has remained relatively static since 2013 at around £1240, but this does not account for inflation or stalling wage rises</w:t>
+      </w:r>
+      <w:r>
+        <w:t xml:space="preserve"> </w:t>
+      </w:r>
+      <w:r>
+        <w:t xml:space="preserve">(DECC 2017)</w:t>
+      </w:r>
+      <w:r>
+        <w:t xml:space="preserve">. As discussed, the UK has set targets in terms of a reduction in consumption and emissions, but has also commited to reducing the number of people who find themselves in fuel poverty because of these increased prices. Fuel poverty is a pertinent issue in the UK as the gap widens and people who have both a low income and high fuel costs find themselves deeper into fuel poverty as prices continue to rise well over and above rates of inflation.</w:t>
       </w:r>
     </w:p>
     <w:p>
       <w:pPr>
         <w:pStyle w:val="Heading1"/>
       </w:pPr>
-      <w:bookmarkStart w:id="27" w:name="the-representativeness-of-smart-meter-data"/>
+      <w:bookmarkStart w:id="26" w:name="the-representativeness-of-smart-meter-data"/>
+      <w:bookmarkEnd w:id="26"/>
+      <w:r>
+        <w:t xml:space="preserve">The representativeness of smart meter data</w:t>
+      </w:r>
+    </w:p>
+    <w:p>
+      <w:pPr>
+        <w:pStyle w:val="FirstParagraph"/>
+      </w:pPr>
+      <w:r>
+        <w:t xml:space="preserve">The data provided by the DEP spanned 12 months and gave both gas and electricity meter readings at a half hourly cadence. Data cleaning and preparation steps were taken to ensure usability and accurancy in the later analysis; an essential step in order to avoid influencing the results with atypical values</w:t>
+      </w:r>
+      <w:r>
+        <w:t xml:space="preserve"> </w:t>
+      </w:r>
+      <w:r>
+        <w:t xml:space="preserve">(Ramos and Vale 2008)</w:t>
+      </w:r>
+      <w:r>
+        <w:t xml:space="preserve">. Table 1 visualises this data cleaning process, which also acted as a data minimisation method, in order to make the analysis less time and computationally expensive</w:t>
+      </w:r>
+      <w:r>
+        <w:t xml:space="preserve"> </w:t>
+      </w:r>
+      <w:r>
+        <w:t xml:space="preserve">(Jiawei et al. 2012)</w:t>
+      </w:r>
+      <w:r>
+        <w:t xml:space="preserve">.</w:t>
+      </w:r>
+    </w:p>
+    <w:p>
+      <w:pPr>
+        <w:pStyle w:val="BodyText"/>
+      </w:pPr>
+      <w:r>
+        <w:t xml:space="preserve">TABLE 1</w:t>
+      </w:r>
+    </w:p>
+    <w:p>
+      <w:pPr>
+        <w:pStyle w:val="BodyText"/>
+      </w:pPr>
+      <w:r>
+        <w:t xml:space="preserve">It was imperative to understand the underlying characteristics of this innovative dataset as a whole</w:t>
+      </w:r>
+      <w:r>
+        <w:t xml:space="preserve"> </w:t>
+      </w:r>
+      <w:r>
+        <w:t xml:space="preserve">(Lavin and Klabjan 2016)</w:t>
+      </w:r>
+      <w:r>
+        <w:t xml:space="preserve">. Data was analysed before the aggregation took place to explore the spatiality of Smart Meter distribution and Figure 1 shows the penetration of smart meters as a percentage of total houses in each postcode sector. The North West and Midlands are the most prevalent area, while the Scottish Highlands are particularly sparse. This does suggest that there are some urban/rural variations in either the ease of installation or availability of the smart meter infrastructure into homes. Nowhere at the time of this data collection in the UK has higher than 16% of homes with a smart meter (whose energy is provided by this particular DEP). It is also relevant to consider the size and spread of this particular DEPs customer base; it may be the case that there are smart meters provied by other DEPs in areas which look sparse here.</w:t>
+      </w:r>
+    </w:p>
+    <w:p>
+      <w:pPr>
+        <w:pStyle w:val="BodyText"/>
+      </w:pPr>
+      <w:r>
+        <w:t xml:space="preserve">FIGURE 1 - previously FIG 4.</w:t>
+      </w:r>
+    </w:p>
+    <w:p>
+      <w:pPr>
+        <w:pStyle w:val="BodyText"/>
+      </w:pPr>
+      <w:r>
+        <w:t xml:space="preserve">It is also important to consider that the roll out of smart meters is still several years away from completion and there are no strict rules on the way these are distributed by the DEP. Currently they are given to those people who are at home when a representative calls at the house, which has an influence on the demographic of the people who are included in the data. To better understand this roll-out process and the spatial correlation within the dataset, a LISA (local indices of spatial correlation) was done, which determined that the penetration data was spatially correlated, as shown in Figure 2. There is an clear north south divide, and whilst any reasoning for this would be purely speculative, it is true to say that in the North of the UK, high penetration areas are much more likely to be surrounded by high penetration areas, whereas in the South of the UK the exact opposite is true, with the pattern being especially prominent along the southern coastlines. A global morans I statistics statistic had a positive value of 4.98, significant to 0.05, suggesting that these patterns have not occured randomly.</w:t>
+      </w:r>
+    </w:p>
+    <w:p>
+      <w:pPr>
+        <w:pStyle w:val="BodyText"/>
+      </w:pPr>
+      <w:r>
+        <w:t xml:space="preserve">FIGURE 2 - previously FIG 5</w:t>
+      </w:r>
+    </w:p>
+    <w:p>
+      <w:pPr>
+        <w:pStyle w:val="Heading1"/>
+      </w:pPr>
+      <w:bookmarkStart w:id="27" w:name="measuring-energy-usage-of-small-areas"/>
       <w:bookmarkEnd w:id="27"/>
       <w:r>
-        <w:t xml:space="preserve">The representativeness of smart meter data</w:t>
+        <w:t xml:space="preserve">Measuring energy usage of small areas</w:t>
       </w:r>
     </w:p>
     <w:p>
@@ -813,84 +899,103 @@
         <w:pStyle w:val="FirstParagraph"/>
       </w:pPr>
       <w:r>
-        <w:t xml:space="preserve">The data provided by the DEP spanned 12 months and gave both gas and electricity meter readings at a half hourly cadence. Data cleaning and preparation steps were taken to ensure usability and accurancy in the later analysis; an essential step in order to avoid influencing the results with atypical values</w:t>
-      </w:r>
-      <w:r>
-        <w:t xml:space="preserve"> </w:t>
-      </w:r>
-      <w:r>
-        <w:t xml:space="preserve">(Ramos and Vale 2008)</w:t>
-      </w:r>
-      <w:r>
-        <w:t xml:space="preserve">. Table 1 visualises this data cleaning process, which also acted as a data minimisation method, in order to make the analysis less time and computationally expensive</w:t>
-      </w:r>
-      <w:r>
-        <w:t xml:space="preserve"> </w:t>
-      </w:r>
-      <w:r>
-        <w:t xml:space="preserve">(Jiawei et al. 2012)</w:t>
-      </w:r>
-      <w:r>
-        <w:t xml:space="preserve">.</w:t>
-      </w:r>
-    </w:p>
-    <w:p>
-      <w:pPr>
-        <w:pStyle w:val="BodyText"/>
-      </w:pPr>
-      <w:r>
-        <w:t xml:space="preserve">TABLE 1</w:t>
-      </w:r>
-    </w:p>
-    <w:p>
-      <w:pPr>
-        <w:pStyle w:val="BodyText"/>
-      </w:pPr>
-      <w:r>
-        <w:t xml:space="preserve">It was imperative to understand the underlying characteristics of this innovative dataset as a whole</w:t>
-      </w:r>
-      <w:r>
-        <w:t xml:space="preserve"> </w:t>
-      </w:r>
-      <w:r>
-        <w:t xml:space="preserve">(Lavin and Klabjan 2016)</w:t>
-      </w:r>
-      <w:r>
-        <w:t xml:space="preserve">. Data was analysed before the aggregation took place to explore the spatiality of Smart Meter distribution and Figure 1 shows the penetration of smart meters as a percentage of total houses in each postcode sector. The North West and Midlands are the most prevalent area, while the Scottish Highlands are particularly sparse. This does suggest that there are some urban/rural variations in either the ease of installation or availability of the smart meter infrastructure into homes. Nowhere at the time of this data collection in the UK has higher than 16% of homes with a smart meter (whose energy is provided by this particular DEP). It is also relevant to consider the size and spread of this particular DEPs customer base; it may be the case that there are smart meters provied by other DEPs in areas which look sparse here.</w:t>
-      </w:r>
-    </w:p>
-    <w:p>
-      <w:pPr>
-        <w:pStyle w:val="BodyText"/>
-      </w:pPr>
-      <w:r>
-        <w:t xml:space="preserve">FIGURE 1 - previously FIG 4.</w:t>
-      </w:r>
-    </w:p>
-    <w:p>
-      <w:pPr>
-        <w:pStyle w:val="BodyText"/>
-      </w:pPr>
-      <w:r>
-        <w:t xml:space="preserve">It is also important to consider that the roll out of smart meters is still several years away from completion and there are no strict rules on the way these are distributed by the DEP. Currently they are given to those people who are at home when a representative calls at the house, which has an influence on the demographic of the people who are included in the data. To better understand this roll-out process and the spatial correlation within the dataset, a LISA (local indices of spatial correlation) was done, which determined that the penetration data was spatially correlated, as shown in Figure 2. There is an clear north south divide, and whilst any reasoning for this would be purely speculative, it is true to say that in the North of the UK, high penetration areas are much more likely to be surrounded by high penetration areas, whereas in the South of the UK the exact opposite is true, with the pattern being especially prominent along the southern coastlines. A global morans I statistics statistic had a positive value of 4.98, significant to 0.05, suggesting that these patterns have not occured randomly.</w:t>
-      </w:r>
-    </w:p>
-    <w:p>
-      <w:pPr>
-        <w:pStyle w:val="BodyText"/>
-      </w:pPr>
-      <w:r>
-        <w:t xml:space="preserve">FIGURE 2 - previously FIG 5</w:t>
+        <w:t xml:space="preserve">The overall trend in the data showed that the number od smart meters increased incrementally over the 12 month period, with slightly more electricity smart meters overall than gas. Overall usage for the entire dataset at a diurnal granularity is presented in Figure 3, showing that as a whole, energy usage peaks during the evening at around 19:30 - when typically most members of the family are at home - therefore most appliances, heating and lighting are likely to be in use. It drops off very quickly after 9pm, most likely because as people go to bed for the night they make the most effort to turn off appliances and not use energy unnecessarily. This overnight rate is sometimes known as the</w:t>
+      </w:r>
+      <w:r>
+        <w:t xml:space="preserve"> </w:t>
+      </w:r>
+      <w:r>
+        <w:t xml:space="preserve">‘</w:t>
+      </w:r>
+      <w:r>
+        <w:t xml:space="preserve">standby rate</w:t>
+      </w:r>
+      <w:r>
+        <w:t xml:space="preserve">’</w:t>
+      </w:r>
+      <w:r>
+        <w:t xml:space="preserve"> </w:t>
+      </w:r>
+      <w:r>
+        <w:t xml:space="preserve">or</w:t>
+      </w:r>
+      <w:r>
+        <w:t xml:space="preserve"> </w:t>
+      </w:r>
+      <w:r>
+        <w:t xml:space="preserve">‘</w:t>
+      </w:r>
+      <w:r>
+        <w:t xml:space="preserve">vampire power</w:t>
+      </w:r>
+      <w:r>
+        <w:t xml:space="preserve">’</w:t>
+      </w:r>
+      <w:r>
+        <w:t xml:space="preserve"> </w:t>
+      </w:r>
+      <w:r>
+        <w:t xml:space="preserve">(Wyatt 2013).</w:t>
+      </w:r>
+    </w:p>
+    <w:p>
+      <w:pPr>
+        <w:pStyle w:val="BodyText"/>
+      </w:pPr>
+      <w:r>
+        <w:t xml:space="preserve">FIGURE 3 - previously FIG 1</w:t>
+      </w:r>
+    </w:p>
+    <w:p>
+      <w:pPr>
+        <w:pStyle w:val="BodyText"/>
+      </w:pPr>
+      <w:r>
+        <w:t xml:space="preserve">There is also a clear AM peak between 07:30 and 08:00, confirming that energy usage increases as people begin their daily tasks, but dips off again as people go out to work. The lowest energy usage occurs between the hours of 01:00 and 04:30, but does not go as low as zero because of the</w:t>
+      </w:r>
+      <w:r>
+        <w:t xml:space="preserve"> </w:t>
+      </w:r>
+      <w:r>
+        <w:t xml:space="preserve">‘</w:t>
+      </w:r>
+      <w:r>
+        <w:t xml:space="preserve">standby</w:t>
+      </w:r>
+      <w:r>
+        <w:t xml:space="preserve">’</w:t>
+      </w:r>
+      <w:r>
+        <w:t xml:space="preserve"> </w:t>
+      </w:r>
+      <w:r>
+        <w:t xml:space="preserve">rate of energy usage, where only those appliances which are not switched off such as the fridge freezer or central heating are consuming energy (Wyatt 2013). The fact that energy usage does not dip this low at any other time of the day indicates that in some cases energy is consumed throughout the day because people are at home through illness, unemployement, caring duties or shift work.</w:t>
+      </w:r>
+    </w:p>
+    <w:p>
+      <w:pPr>
+        <w:pStyle w:val="BodyText"/>
+      </w:pPr>
+      <w:r>
+        <w:t xml:space="preserve">Figures 4 and 5 display energy usage at higher temporal granularities and shows both weekly and seasonal variations; lower energy usage during the typical working week and high usage at weekends when people tend to be at home, and very high usage in the winter months when heating requirements are much greater than in the summer. This is also likely to reflect shorter hours of darkness resulting in less lighting being used during the summer months, and other energy saving measures such as the ability to dry clothes outside in warmer weather.</w:t>
+      </w:r>
+    </w:p>
+    <w:p>
+      <w:pPr>
+        <w:pStyle w:val="BodyText"/>
+      </w:pPr>
+      <w:r>
+        <w:t xml:space="preserve">FIGURES 4 and 5 - previously figures 2 and 3</w:t>
       </w:r>
     </w:p>
     <w:p>
       <w:pPr>
         <w:pStyle w:val="Heading1"/>
       </w:pPr>
-      <w:bookmarkStart w:id="28" w:name="measuring-energy-usage-of-small-areas"/>
+      <w:bookmarkStart w:id="28" w:name="calculating-characteristics-of-energy-users"/>
       <w:bookmarkEnd w:id="28"/>
       <w:r>
-        <w:t xml:space="preserve">Measuring energy usage of small areas</w:t>
+        <w:t xml:space="preserve">Calculating characteristics of energy users</w:t>
       </w:r>
     </w:p>
     <w:p>
@@ -898,263 +1003,151 @@
         <w:pStyle w:val="FirstParagraph"/>
       </w:pPr>
       <w:r>
-        <w:t xml:space="preserve">The overall trend in the data showed that the number od smart meters increased incrementally over the 12 month period, with slightly more electricity smart meters overall than gas. Overall usage for the entire dataset at a diurnal granularity is presented in Figure 3, showing that as a whole, energy usage peaks during the evening at around 19:30 - when typically most members of the family are at home - therefore most appliances, heating and lighting are likely to be in use. It drops off very quickly after 9pm, most likely because as people go to bed for the night they make the most effort to turn off appliances and not use energy unnecessarily. This overnight rate is sometimes known as the</w:t>
-      </w:r>
-      <w:r>
-        <w:t xml:space="preserve"> </w:t>
-      </w:r>
-      <w:r>
-        <w:t xml:space="preserve">‘</w:t>
-      </w:r>
-      <w:r>
-        <w:t xml:space="preserve">standby rate</w:t>
-      </w:r>
-      <w:r>
-        <w:t xml:space="preserve">’</w:t>
-      </w:r>
-      <w:r>
-        <w:t xml:space="preserve"> </w:t>
-      </w:r>
-      <w:r>
-        <w:t xml:space="preserve">or</w:t>
-      </w:r>
-      <w:r>
-        <w:t xml:space="preserve"> </w:t>
-      </w:r>
-      <w:r>
-        <w:t xml:space="preserve">‘</w:t>
-      </w:r>
-      <w:r>
-        <w:t xml:space="preserve">vampire power</w:t>
-      </w:r>
-      <w:r>
-        <w:t xml:space="preserve">’</w:t>
-      </w:r>
-      <w:r>
-        <w:t xml:space="preserve"> </w:t>
-      </w:r>
-      <w:r>
-        <w:t xml:space="preserve">(Wyatt 2013).</w:t>
-      </w:r>
-    </w:p>
-    <w:p>
-      <w:pPr>
-        <w:pStyle w:val="BodyText"/>
-      </w:pPr>
-      <w:r>
-        <w:t xml:space="preserve">FIGURE 3 - previously FIG 1</w:t>
-      </w:r>
-    </w:p>
-    <w:p>
-      <w:pPr>
-        <w:pStyle w:val="BodyText"/>
-      </w:pPr>
-      <w:r>
-        <w:t xml:space="preserve">There is also a clear AM peak between 07:30 and 08:00, confirming that energy usage increases as people begin their daily tasks, but dips off again as people go out to work. The lowest energy usage occurs between the hours of 01:00 and 04:30, but does not go as low as zero because of the</w:t>
-      </w:r>
-      <w:r>
-        <w:t xml:space="preserve"> </w:t>
-      </w:r>
-      <w:r>
-        <w:t xml:space="preserve">‘</w:t>
-      </w:r>
-      <w:r>
-        <w:t xml:space="preserve">standby</w:t>
-      </w:r>
-      <w:r>
-        <w:t xml:space="preserve">’</w:t>
-      </w:r>
-      <w:r>
-        <w:t xml:space="preserve"> </w:t>
-      </w:r>
-      <w:r>
-        <w:t xml:space="preserve">rate of energy usage, where only those appliances which are not switched off such as the fridge freezer or central heating are consuming energy (Wyatt 2013). The fact that energy usage does not dip this low at any other time of the day indicates that in some cases energy is consumed throughout the day because people are at home through illness, unemployement, caring duties or shift work.</w:t>
-      </w:r>
-    </w:p>
-    <w:p>
-      <w:pPr>
-        <w:pStyle w:val="BodyText"/>
-      </w:pPr>
-      <w:r>
-        <w:t xml:space="preserve">Figures 4 and 5 display energy usage at higher temporal granularities and shows both weekly and seasonal variations; lower energy usage during the typical working week and high usage at weekends when people tend to be at home, and very high usage in the winter months when heating requirements are much greater than in the summer. This is also likely to reflect shorter hours of darkness resulting in less lighting being used during the summer months, and other energy saving measures such as the ability to dry clothes outside in warmer weather.</w:t>
-      </w:r>
-    </w:p>
-    <w:p>
-      <w:pPr>
-        <w:pStyle w:val="BodyText"/>
-      </w:pPr>
-      <w:r>
-        <w:t xml:space="preserve">FIGURES 4 and 5 - previously figures 2 and 3</w:t>
+        <w:t xml:space="preserve">Once overall characteristics were understood, total energy usage was calculated and appended to the OAC categorisation to understand if households area classification has an effect on their energy usage patterns. Figure 6 shows this relationship.</w:t>
+      </w:r>
+    </w:p>
+    <w:p>
+      <w:pPr>
+        <w:pStyle w:val="BodyText"/>
+      </w:pPr>
+      <w:r>
+        <w:t xml:space="preserve">FIGURE 6 - previously fig 6</w:t>
+      </w:r>
+    </w:p>
+    <w:p>
+      <w:pPr>
+        <w:pStyle w:val="BodyText"/>
+      </w:pPr>
+      <w:r>
+        <w:t xml:space="preserve">The most interesting patterns occur in the highest and lowest usage values. Group 5a; The urban professionals and families use the most energy overall. The pen portrait for this group as provided by the Office for National Statistics states that;</w:t>
+      </w:r>
+    </w:p>
+    <w:p>
+      <w:pPr>
+        <w:pStyle w:val="BodyText"/>
+      </w:pPr>
+      <w:r>
+        <w:t xml:space="preserve">“</w:t>
+      </w:r>
+      <w:r>
+        <w:t xml:space="preserve">The population of this group shows a noticeably higher proportion of children aged 0 to 14 than the parent supergroup and a lower proportion aged 90 and over. There is also a higher proportion of people with mixed ethnicity. Households in this group are more likely to live in terraced properties and to live in privately rented accommodation. Unemployment is slightly higher than for the parent supergroup.</w:t>
+      </w:r>
+      <w:r>
+        <w:t xml:space="preserve">”</w:t>
+      </w:r>
+    </w:p>
+    <w:p>
+      <w:pPr>
+        <w:pStyle w:val="BodyText"/>
+      </w:pPr>
+      <w:r>
+        <w:t xml:space="preserve">This suggests that family size and having children living at home is linked to energy usage. It also suggests that energy usage is higher due to being at home consistently during the day through unemployment and child care duties. It may also back up the literature that states that privately rented accommodation are the most likely to use the greatest amounts of energy due to them being comparatively poorly insulated and energy efficient, as landlords know they will see little return on this kind of investment when tenants are typically responsible for the utility bills. The tenants are also unwilling to make improvements of this nature as they are also unlikely to see any long-term benefit from investment on a house they do not own. It is agreed in the IEA energy strategy that the disconnect between divided incentives for owners and tenants needs to be addressed for energy efficiency to improve [eu2020]. Another group worthy of noting is: Group 1b; Rural tenants, whose pen portrait reads:</w:t>
+      </w:r>
+    </w:p>
+    <w:p>
+      <w:pPr>
+        <w:pStyle w:val="BodyText"/>
+      </w:pPr>
+      <w:r>
+        <w:t xml:space="preserve">“</w:t>
+      </w:r>
+      <w:r>
+        <w:t xml:space="preserve">The age structure is very similar to the supergroup^, though people are less likely to live in communal establishments. Compared with the parent supergroup, there is a higher proportion of households living in semi-detached, terraced properties and flats, with a higher proportion socially renting. People are less likely to work in the agriculture industry than for the parent supergroup.</w:t>
+      </w:r>
+      <w:r>
+        <w:t xml:space="preserve">”</w:t>
+      </w:r>
+      <w:r>
+        <w:t xml:space="preserve"> </w:t>
+      </w:r>
+      <w:r>
+        <w:t xml:space="preserve">^Middle aged to older and retired.</w:t>
+      </w:r>
+    </w:p>
+    <w:p>
+      <w:pPr>
+        <w:pStyle w:val="BodyText"/>
+      </w:pPr>
+      <w:r>
+        <w:t xml:space="preserve">Their energy usage is high overall, but also significantly higher than those within their parent supergroup. Again this can be attributed to tenure and the fact that some of these residents are retired and therefore are in their homes most of the day, but these homes may not be the most energy efficient. It may also look comparatively high to those in the other categories of the supergroup as they are less likely to live in communal housing such as retirement homes.</w:t>
+      </w:r>
+    </w:p>
+    <w:p>
+      <w:pPr>
+        <w:pStyle w:val="BodyText"/>
+      </w:pPr>
+      <w:r>
+        <w:t xml:space="preserve">The lowest consumption groups are also worth consideration. Group 7b: Constrained flat dwellers have the lowest energy usage of any group. Looking at the pen portrait:</w:t>
+      </w:r>
+    </w:p>
+    <w:p>
+      <w:pPr>
+        <w:pStyle w:val="BodyText"/>
+      </w:pPr>
+      <w:r>
+        <w:t xml:space="preserve">“</w:t>
+      </w:r>
+      <w:r>
+        <w:t xml:space="preserve">This group is characterised by people living in flats, with a higher proportion living in socially rented accommodation than for the supergroup. Ethnic groups generally have a similar representation as for the supergroup, persons of mixed ethnicity are underrepresented. There is a lower proportion of households with two or more cars.</w:t>
+      </w:r>
+      <w:r>
+        <w:t xml:space="preserve">”</w:t>
+      </w:r>
+    </w:p>
+    <w:p>
+      <w:pPr>
+        <w:pStyle w:val="BodyText"/>
+      </w:pPr>
+      <w:r>
+        <w:t xml:space="preserve">This could be for several resaons. As they are most likely to be living in flats they have overall less space to heat and lights, there are likely to be fewer people living in them to consume energy but also they are considered constrained, and fewer households have two or more cars – an indication that they are poor – and are therefore likely to be frugal and less wasteful with their energy for economic reasons.</w:t>
+      </w:r>
+    </w:p>
+    <w:p>
+      <w:pPr>
+        <w:pStyle w:val="BodyText"/>
+      </w:pPr>
+      <w:r>
+        <w:t xml:space="preserve">Group 3C: Ethnic Dynamics use only slightly more energy than the lowest group.</w:t>
+      </w:r>
+    </w:p>
+    <w:p>
+      <w:pPr>
+        <w:pStyle w:val="BodyText"/>
+      </w:pPr>
+      <w:r>
+        <w:t xml:space="preserve">“</w:t>
+      </w:r>
+      <w:r>
+        <w:t xml:space="preserve">In this group non-White ethnic groups are not represented as highly as in the parent supergroup and there is a higher proportion of people born in the UK or Ireland. Households are more likely to live in a flat and to socially rent. There is a higher proportion of unemployed in the group but those in employment are more likely to work in the manufacturing industry, and to use private transport to travel to work.</w:t>
+      </w:r>
+      <w:r>
+        <w:t xml:space="preserve">”</w:t>
+      </w:r>
+    </w:p>
+    <w:p>
+      <w:pPr>
+        <w:pStyle w:val="BodyText"/>
+      </w:pPr>
+      <w:r>
+        <w:t xml:space="preserve">This low usage can again be attributed to living in smaller accommodation, but it is possible that they use slightly more as some are unemployed and therefore more likely to use energy consistently throughout the day.</w:t>
+      </w:r>
+    </w:p>
+    <w:p>
+      <w:pPr>
+        <w:pStyle w:val="BodyText"/>
+      </w:pPr>
+      <w:r>
+        <w:t xml:space="preserve">This exploration led to agreement that there was a definitive link between energy consumption and deprivation levels.</w:t>
       </w:r>
     </w:p>
     <w:p>
       <w:pPr>
         <w:pStyle w:val="Heading1"/>
       </w:pPr>
-      <w:bookmarkStart w:id="29" w:name="calculating-characteristics-of-energy-users"/>
+      <w:bookmarkStart w:id="29" w:name="policy-impacts-from-the-dichotomy-between-energy-poverty-and-fuel-poverty"/>
       <w:bookmarkEnd w:id="29"/>
       <w:r>
-        <w:t xml:space="preserve">Calculating characteristics of energy users</w:t>
-      </w:r>
-    </w:p>
-    <w:p>
-      <w:pPr>
-        <w:pStyle w:val="FirstParagraph"/>
-      </w:pPr>
-      <w:r>
-        <w:t xml:space="preserve">Once overall characteristics were understood, total energy usage was calculated and appended to the OAC categorisation to understand if households area classification has an effect on their energy usage patterns. Figure 6 shows this relationship.</w:t>
-      </w:r>
-    </w:p>
-    <w:p>
-      <w:pPr>
-        <w:pStyle w:val="BodyText"/>
-      </w:pPr>
-      <w:r>
-        <w:t xml:space="preserve">FIGURE 6 - previously fig 6</w:t>
-      </w:r>
-    </w:p>
-    <w:p>
-      <w:pPr>
-        <w:pStyle w:val="BodyText"/>
-      </w:pPr>
-      <w:r>
-        <w:t xml:space="preserve">The most interesting patterns occur in the highest and lowest usage values. Group 5a; The urban professionals and families use the most energy overall. The pen portrait for this group as provided by the Office for National Statistics states that;</w:t>
-      </w:r>
-    </w:p>
-    <w:p>
-      <w:pPr>
-        <w:pStyle w:val="BodyText"/>
-      </w:pPr>
-      <w:r>
-        <w:t xml:space="preserve">“</w:t>
-      </w:r>
-      <w:r>
-        <w:t xml:space="preserve">The population of this group shows a noticeably higher proportion of children aged 0 to 14 than the parent supergroup and a lower proportion aged 90 and over. There is also a higher proportion of people with mixed ethnicity. Households in this group are more likely to live in terraced properties and to live in privately rented accommodation. Unemployment is slightly higher than for the parent supergroup.</w:t>
-      </w:r>
-      <w:r>
-        <w:t xml:space="preserve">”</w:t>
-      </w:r>
-    </w:p>
-    <w:p>
-      <w:pPr>
-        <w:pStyle w:val="BodyText"/>
-      </w:pPr>
-      <w:r>
-        <w:t xml:space="preserve">This suggests that family size and having children living at home is linked to energy usage. It also suggests that energy usage is higher due to being at home consistently during the day through unemployment and child care duties. It may also back up the literature that states that privately rented accommodation are the most likely to use the greatest amounts of energy due to them being comparatively poorly insulated and energy efficient, as landlords know they will see little return on this kind of investment when tenants are typically responsible for the utility bills. The tenants are also unwilling to make improvements of this nature as they are also unlikely to see any long-term benefit from investment on a house they do not own. It is agreed in the IEA energy strategy that the disconnect between divided incentives for owners and tenants needs to be addressed for energy efficiency to improve [eu2020].</w:t>
-      </w:r>
-    </w:p>
-    <w:p>
-      <w:pPr>
-        <w:pStyle w:val="BodyText"/>
-      </w:pPr>
-      <w:r>
-        <w:t xml:space="preserve">Another group worthy of noting is Group 1b; Rural tenants, whose pen portrait reads:</w:t>
-      </w:r>
-    </w:p>
-    <w:p>
-      <w:pPr>
-        <w:pStyle w:val="BodyText"/>
-      </w:pPr>
-      <w:r>
-        <w:t xml:space="preserve">“</w:t>
-      </w:r>
-      <w:r>
-        <w:t xml:space="preserve">The age structure is very similar to the supergroup^, though people are less likely to live in communal establishments. Compared with the parent supergroup, there is a higher proportion of households living in semi-detached, terraced properties and flats, with a higher proportion socially renting. People are less likely to work in the agriculture industry than for the parent supergroup.</w:t>
-      </w:r>
-      <w:r>
-        <w:t xml:space="preserve">”</w:t>
-      </w:r>
-      <w:r>
-        <w:t xml:space="preserve"> </w:t>
-      </w:r>
-      <w:r>
-        <w:t xml:space="preserve">^Middle aged to older and retired.</w:t>
-      </w:r>
-    </w:p>
-    <w:p>
-      <w:pPr>
-        <w:pStyle w:val="BodyText"/>
-      </w:pPr>
-      <w:r>
-        <w:t xml:space="preserve">Their energy usage is high overall, but also significantly higher than those within their parent supergroup. Again this can be attributed to tenure and the fact that some of these residents are retired and therefore are in their homes most of the day, but these homes may not be the most energy efficient. It may also look comparatively high to those in the other categories of the supergroup as they are less likely to live in communal housing such as retirement homes.</w:t>
-      </w:r>
-    </w:p>
-    <w:p>
-      <w:pPr>
-        <w:pStyle w:val="BodyText"/>
-      </w:pPr>
-      <w:r>
-        <w:t xml:space="preserve">The lowest consumption groups are also worth consideration. Group 7b: Constrained flat dwellers have the lowest energy usage of any group. Looking at the pen portrait:</w:t>
-      </w:r>
-    </w:p>
-    <w:p>
-      <w:pPr>
-        <w:pStyle w:val="BodyText"/>
-      </w:pPr>
-      <w:r>
-        <w:t xml:space="preserve">“</w:t>
-      </w:r>
-      <w:r>
-        <w:t xml:space="preserve">This group is characterised by people living in flats, with a higher proportion living in socially rented accommodation than for the supergroup. Ethnic groups generally have a similar representation as for the supergroup, persons of mixed ethnicity are underrepresented. There is a lower proportion of households with two or more cars.</w:t>
-      </w:r>
-      <w:r>
-        <w:t xml:space="preserve">”</w:t>
-      </w:r>
-    </w:p>
-    <w:p>
-      <w:pPr>
-        <w:pStyle w:val="BodyText"/>
-      </w:pPr>
-      <w:r>
-        <w:t xml:space="preserve">This could be for several resaons. As they are most likely to be living in flats they have overall less space to heat and lights, there are likely to be fewer people living in them to consume energy but also they are considered constrained, and fewer households have two or more cars – an indication that they are poor – and are therefore likely to be frugal and less wasteful with their energy for economic reasons.</w:t>
-      </w:r>
-    </w:p>
-    <w:p>
-      <w:pPr>
-        <w:pStyle w:val="BodyText"/>
-      </w:pPr>
-      <w:r>
-        <w:t xml:space="preserve">Group 3C: Ethnic Dynamics use only slightly more energy than the lowest group.</w:t>
-      </w:r>
-    </w:p>
-    <w:p>
-      <w:pPr>
-        <w:pStyle w:val="BodyText"/>
-      </w:pPr>
-      <w:r>
-        <w:t xml:space="preserve">“</w:t>
-      </w:r>
-      <w:r>
-        <w:t xml:space="preserve">In this group non-White ethnic groups are not represented as highly as in the parent supergroup and there is a higher proportion of people born in the UK or Ireland. Households are more likely to live in a flat and to socially rent. There is a higher proportion of unemployed in the group but those in employment are more likely to work in the manufacturing industry, and to use private transport to travel to work.</w:t>
-      </w:r>
-      <w:r>
-        <w:t xml:space="preserve">”</w:t>
-      </w:r>
-    </w:p>
-    <w:p>
-      <w:pPr>
-        <w:pStyle w:val="BodyText"/>
-      </w:pPr>
-      <w:r>
-        <w:t xml:space="preserve">This low usage can again be attributed to living in smaller accommodation, but it is possible that they use slightly more as some are unemployed and therefore more likely to use energy consistently throughout the day.</w:t>
-      </w:r>
-    </w:p>
-    <w:p>
-      <w:pPr>
-        <w:pStyle w:val="BodyText"/>
-      </w:pPr>
-      <w:r>
-        <w:t xml:space="preserve">This exploration led to agreement that there was a definitive link between energy consumption and deprivation levels.</w:t>
-      </w:r>
-    </w:p>
-    <w:p>
-      <w:pPr>
-        <w:pStyle w:val="Heading1"/>
-      </w:pPr>
-      <w:bookmarkStart w:id="30" w:name="fuel-poverty"/>
-      <w:bookmarkEnd w:id="30"/>
-      <w:r>
-        <w:t xml:space="preserve">Fuel poverty</w:t>
+        <w:t xml:space="preserve">Policy impacts from the dichotomy between energy poverty and fuel poverty</w:t>
       </w:r>
     </w:p>
     <w:p>
@@ -1289,6 +1282,12 @@
         <w:t xml:space="preserve">”</w:t>
       </w:r>
       <w:r>
+        <w:t xml:space="preserve"> </w:t>
+      </w:r>
+      <w:r>
+        <w:t xml:space="preserve">(DECC 2017)</w:t>
+      </w:r>
+      <w:r>
         <w:t xml:space="preserve">. This definition of fuel poverty has important policy implications; for the formulation of, determining it’s scale and nature, targeting a strategy and monitoring progress</w:t>
       </w:r>
       <w:r>
@@ -1339,7 +1338,34 @@
         <w:pStyle w:val="BodyText"/>
       </w:pPr>
       <w:r>
-        <w:t xml:space="preserve">To get a deeper understanding of the demographic characteristics of Smart Meter users, census data was appended to the energy usage data. This had to be reweighted from output area level to be reapportioned to postcode sector level. This was done using the postcode headcount dataset, and an output area to postcode sector lookup table for calculating proportions. (This method is preferable to the GIS method of creating a shapefile based on overlapping boundaries as this is prone to inaccuracies such as slither polygons and is computationally much more intensive).</w:t>
+        <w:t xml:space="preserve">Fuel poverty in England is measured using the Low Income High Cost indicator, which as a dual indicator allows the measurement of both the extent of the problem and the depth of the problem</w:t>
+      </w:r>
+      <w:r>
+        <w:t xml:space="preserve"> </w:t>
+      </w:r>
+      <w:r>
+        <w:t xml:space="preserve">(DECC 2017)</w:t>
+      </w:r>
+      <w:r>
+        <w:t xml:space="preserve">.</w:t>
+      </w:r>
+    </w:p>
+    <w:p>
+      <w:pPr>
+        <w:pStyle w:val="Heading1"/>
+      </w:pPr>
+      <w:bookmarkStart w:id="30" w:name="fuel-poverty-and-the-relationship-with-smart-meter-users"/>
+      <w:bookmarkEnd w:id="30"/>
+      <w:r>
+        <w:t xml:space="preserve">Fuel poverty and the relationship with smart meter users</w:t>
+      </w:r>
+    </w:p>
+    <w:p>
+      <w:pPr>
+        <w:pStyle w:val="FirstParagraph"/>
+      </w:pPr>
+      <w:r>
+        <w:t xml:space="preserve">To get a deeper understanding of the demographic characteristics of Smart Meter users, census data was appended to the energy usage data. It had to be reweighted from output area level to be reapportioned to postcode sector level which was done achieved the postcode headcount dataset, and an output area to postcode sector lookup table for calculating proportions. (Testing revealed this method is preferable to the GIS method of creating a shapefile based on overlapping boundaries as this is prone to inaccuracies such as slither polygons and is computationally much more intensive).</w:t>
       </w:r>
     </w:p>
     <w:p>
@@ -1373,23 +1399,47 @@
         <w:pStyle w:val="BodyText"/>
       </w:pPr>
       <w:r>
-        <w:t xml:space="preserve">The literature time and again refers to accomodation type as a major factor in deprivation levels. The deprivation model ran here included the proportion of accomodation types in each PCS; detached, semi-detached, terrace, flat or shared accomodation. Due to the size of two of the groups, flats and shared accommodation were combined. As the largest category overall, semi-detached was used as the reference category.</w:t>
-      </w:r>
-    </w:p>
-    <w:p>
-      <w:pPr>
-        <w:pStyle w:val="BodyText"/>
-      </w:pPr>
-      <w:r>
-        <w:t xml:space="preserve">A daily temporal profile was calculated showing total energy usage per day; these were combined with the PCS townsend scores and accomodation types and a linear regression model ran.</w:t>
-      </w:r>
-    </w:p>
-    <w:p>
-      <w:pPr>
-        <w:pStyle w:val="BodyText"/>
-      </w:pPr>
-      <w:r>
-        <w:t xml:space="preserve">The deprivation model explained R</w:t>
+        <w:t xml:space="preserve">The literature time and again refers to accomodation type as a major factor in energy consumption. This is because the type of accommodation a person lives is a good proxy for their usage habits; for example those who live alone will consume much less energy than a family with three children for a multitude of reasons; a large family are more likely to occupy a home with a larger floor space as their need is greater. They therefore have more rooms which require heating and lighting, and they will likely have a higher number of appliances, and or use these appliances such as the dishwsher or washing machine much more frequently than a single person living alone to achieve the same level of comfort.</w:t>
+      </w:r>
+    </w:p>
+    <w:p>
+      <w:pPr>
+        <w:pStyle w:val="BodyText"/>
+      </w:pPr>
+      <w:r>
+        <w:t xml:space="preserve">It is also true to say that the UKs housing stock is currently much older than that in the rest of Europe. This goes some way to explaining the relative higher consumption but also at an individual level, post-war terrace houses are still extremely common, but are poorly insulated and in need of updating. Those families living in large detached and semi-detached houses are also more likely to be owner occupiers, and the DECC stated in their latest report that it is the disconnect between tenants and landlords that stands in the way of privately rented homes becoming more energy efficient, because it is unclear who should pay for and benefit from the efficiency measures. Private renters are the most likely to be in the deepest fuel poverty.</w:t>
+      </w:r>
+    </w:p>
+    <w:p>
+      <w:pPr>
+        <w:pStyle w:val="BodyText"/>
+      </w:pPr>
+      <w:r>
+        <w:t xml:space="preserve">Accommodation type is also indicative</w:t>
+      </w:r>
+    </w:p>
+    <w:p>
+      <w:pPr>
+        <w:pStyle w:val="BodyText"/>
+      </w:pPr>
+      <w:r>
+        <w:t xml:space="preserve">The model ran attempts to explain the energy consumption by levels of deprivation.</w:t>
+      </w:r>
+    </w:p>
+    <w:p>
+      <w:pPr>
+        <w:pStyle w:val="BodyText"/>
+      </w:pPr>
+      <w:r>
+        <w:t xml:space="preserve">The deprivation model ran here included the proportion of accomodation types in each PCS; detached, semi-detached, terrace, flat or shared accomodation. Due to the size of two of the groups, flats and shared accommodation were combined. As the largest category overall, semi-detached was used as the reference category. As can be seen in the OAC group pen profiles, deprivation and housing type are closely linke so it was important to control for it to avoid the Townsend score returning a significant result as it is being used as a proxy for type of accomodation.</w:t>
+      </w:r>
+    </w:p>
+    <w:p>
+      <w:pPr>
+        <w:pStyle w:val="BodyText"/>
+      </w:pPr>
+      <w:r>
+        <w:t xml:space="preserve">A daily temporal profile was calculated showing total energy usage per day; these were combined with the PCS townsend scores and accomodation types and a linear regression model ran.The energy consumption model explained R</w:t>
       </w:r>
       <w:r>
         <w:rPr>
@@ -1401,15 +1451,24 @@
         <w:t xml:space="preserve"> </w:t>
       </w:r>
       <w:r>
-        <w:t xml:space="preserve">= 15.54% (adjusted R2 = 15.49%) of the variability in domestic energy consumption, p &lt; 2.2e-16.</w:t>
-      </w:r>
-    </w:p>
-    <w:p>
-      <w:pPr>
-        <w:pStyle w:val="BodyText"/>
-      </w:pPr>
-      <w:r>
-        <w:t xml:space="preserve">A detached and typically larger house than the reference category (semi-detached) would use on average an extra 1953.2 kW per day in comparison, whereas a smaller terrace house would use less to the sum of 135.5 kW per day. Detached houses typically have a greater number of rooms and lower levels of overcrowding, therefor more rooms need heating and lighting (which account for X amount of average consumption). This model also suggests that as Townsend scores increase, energy usage decreases, which as a measure of deprivation is to be expected – the higher the level of deprivation the less likely people are to be able to afford to be wasteful and consume unnecessary energy. They are also likely to live in smaller houses.</w:t>
+        <w:t xml:space="preserve">= 15.54% (adjusted R2 = 15.49%) of the variability in domestic energy consumption, p &lt; 2.2e-16, suggesting that these results have not occured randomly.</w:t>
+      </w:r>
+    </w:p>
+    <w:p>
+      <w:pPr>
+        <w:pStyle w:val="BodyText"/>
+      </w:pPr>
+      <w:r>
+        <w:t xml:space="preserve">A detached and typically larger house than the reference category (semi-detached) would use on average an extra 1953.2 kW per day in comparison, whereas a smaller terrace house would use less to the sum of 135.5 kW per day. Detached houses typically have a greater number of rooms and lower levels of overcrowding, therefore more rooms need heating and lighting (which account for 60% of average consumption</w:t>
+      </w:r>
+      <w:r>
+        <w:t xml:space="preserve"> </w:t>
+      </w:r>
+      <w:r>
+        <w:t xml:space="preserve">(Strategy and Industrial, n.d.)</w:t>
+      </w:r>
+      <w:r>
+        <w:t xml:space="preserve">). This model also suggests that as Townsend scores increase, energy usage decreases overall, which as a measure of deprivation is to be expected – the higher the level of deprivation the less likely people are to be able to afford to be wasteful and consume unnecessary energy. They are also likely to live in smaller houses with lower heating and lighting requirement, own and use fewer appliances and have smaller families.</w:t>
       </w:r>
     </w:p>
     <w:p>
@@ -1622,6 +1681,14 @@
         <w:pStyle w:val="Bibliography"/>
       </w:pPr>
       <w:r>
+        <w:t xml:space="preserve">DECC. 2017. “ANNUAL FUEL POVERTY STATISTICS REPORT, 2017.”</w:t>
+      </w:r>
+    </w:p>
+    <w:p>
+      <w:pPr>
+        <w:pStyle w:val="Bibliography"/>
+      </w:pPr>
+      <w:r>
         <w:t xml:space="preserve">Druckman, A., and T. Jackson. 2008. “Household energy consumption in the UK: A highly geographically and socio-economically disaggregated model.”</w:t>
       </w:r>
       <w:r>
@@ -1676,6 +1743,14 @@
       </w:hyperlink>
       <w:r>
         <w:t xml:space="preserve">.</w:t>
+      </w:r>
+    </w:p>
+    <w:p>
+      <w:pPr>
+        <w:pStyle w:val="Bibliography"/>
+      </w:pPr>
+      <w:r>
+        <w:t xml:space="preserve">G20. 2016. “G20 Energy Efficiency Leading Programme.”</w:t>
       </w:r>
     </w:p>
     <w:p>
@@ -2739,7 +2814,7 @@
     </w:lvl>
   </w:abstractNum>
   <w:abstractNum w:abstractNumId="990">
-    <w:nsid w:val="7801fe94"/>
+    <w:nsid w:val="841fd7eb"/>
     <w:multiLevelType w:val="multilevel"/>
     <w:lvl w:ilvl="0">
       <w:numFmt w:val="bullet"/>

</xml_diff>